<commit_message>
spec ver. 1.1 Mockups added.
</commit_message>
<xml_diff>
--- a/spec 1.0.docx
+++ b/spec 1.0.docx
@@ -425,22 +425,405 @@
           <w:szCs w:val="28"/>
           <w:lang w:val="ru-RU"/>
         </w:rPr>
-        <w:t>Версия: 1.0</w:t>
-        <w:tab/>
-        <w:tab/>
-        <w:tab/>
-        <w:t xml:space="preserve">                     Дата: 05/10/2015</w:t>
-      </w:r>
-    </w:p>
-    <w:p>
-      <w:pPr>
-        <w:pStyle w:val="Normal"/>
-        <w:jc w:val="center"/>
+        <w:t>Версия: 1.</w:t>
+      </w:r>
+      <w:r>
+        <w:rPr>
+          <w:b/>
+          <w:bCs/>
+          <w:color w:val="242424"/>
+          <w:sz w:val="30"/>
+          <w:szCs w:val="28"/>
+          <w:lang w:val="ru-RU"/>
+        </w:rPr>
+        <w:t>1</w:t>
+      </w:r>
+      <w:r>
+        <w:rPr>
+          <w:b/>
+          <w:bCs/>
+          <w:color w:val="242424"/>
+          <w:sz w:val="30"/>
+          <w:szCs w:val="28"/>
+          <w:lang w:val="ru-RU"/>
+        </w:rPr>
+        <w:tab/>
+        <w:tab/>
+        <w:tab/>
+        <w:t xml:space="preserve">                     Дата: 0</w:t>
+      </w:r>
+      <w:r>
+        <w:rPr>
+          <w:b/>
+          <w:bCs/>
+          <w:color w:val="242424"/>
+          <w:sz w:val="30"/>
+          <w:szCs w:val="28"/>
+          <w:lang w:val="ru-RU"/>
+        </w:rPr>
+        <w:t>8</w:t>
+      </w:r>
+      <w:r>
+        <w:rPr>
+          <w:b/>
+          <w:bCs/>
+          <w:color w:val="242424"/>
+          <w:sz w:val="30"/>
+          <w:szCs w:val="28"/>
+          <w:lang w:val="ru-RU"/>
+        </w:rPr>
+        <w:t>/10/2015</w:t>
+      </w:r>
+    </w:p>
+    <w:p>
+      <w:pPr>
+        <w:pStyle w:val="Normal"/>
+        <w:jc w:val="left"/>
+        <w:rPr>
+          <w:b/>
+          <w:bCs/>
+          <w:sz w:val="32"/>
+          <w:szCs w:val="32"/>
+        </w:rPr>
+      </w:pPr>
+      <w:r>
+        <w:rPr>
+          <w:b/>
+          <w:bCs/>
+          <w:sz w:val="32"/>
+          <w:szCs w:val="32"/>
+        </w:rPr>
+        <w:t>1 Введение</w:t>
+      </w:r>
+    </w:p>
+    <w:p>
+      <w:pPr>
+        <w:pStyle w:val="Normal"/>
+        <w:jc w:val="left"/>
+        <w:rPr>
+          <w:b w:val="false"/>
+          <w:bCs w:val="false"/>
+          <w:sz w:val="28"/>
+          <w:szCs w:val="28"/>
+        </w:rPr>
+      </w:pPr>
+      <w:r>
+        <w:rPr>
+          <w:b w:val="false"/>
+          <w:bCs w:val="false"/>
+          <w:sz w:val="28"/>
+          <w:szCs w:val="28"/>
+          <w:lang w:val="ru-RU"/>
+        </w:rPr>
+        <w:tab/>
+      </w:r>
+      <w:r>
+        <w:rPr>
+          <w:b w:val="false"/>
+          <w:bCs w:val="false"/>
+          <w:sz w:val="28"/>
+          <w:szCs w:val="28"/>
+        </w:rPr>
+        <w:t xml:space="preserve">  </w:t>
+      </w:r>
+    </w:p>
+    <w:p>
+      <w:pPr>
+        <w:pStyle w:val="Normal"/>
+        <w:jc w:val="left"/>
+        <w:rPr>
+          <w:b w:val="false"/>
+          <w:bCs w:val="false"/>
+          <w:sz w:val="28"/>
+          <w:szCs w:val="28"/>
+        </w:rPr>
+      </w:pPr>
+      <w:r>
+        <w:rPr>
+          <w:b w:val="false"/>
+          <w:bCs w:val="false"/>
+          <w:sz w:val="28"/>
+          <w:szCs w:val="28"/>
+        </w:rPr>
+        <w:t>1.1 Назначение</w:t>
+      </w:r>
+    </w:p>
+    <w:p>
+      <w:pPr>
+        <w:pStyle w:val="Normal"/>
+        <w:jc w:val="left"/>
+        <w:rPr>
+          <w:b w:val="false"/>
+          <w:bCs w:val="false"/>
+          <w:sz w:val="28"/>
+          <w:szCs w:val="28"/>
+          <w:lang w:val="ru-RU" w:eastAsia="zh-CN" w:bidi="hi-IN"/>
+        </w:rPr>
+      </w:pPr>
+      <w:r>
+        <w:rPr>
+          <w:b w:val="false"/>
+          <w:bCs w:val="false"/>
+          <w:sz w:val="28"/>
+          <w:szCs w:val="28"/>
+          <w:lang w:val="ru-RU" w:eastAsia="zh-CN" w:bidi="hi-IN"/>
+        </w:rPr>
+        <w:tab/>
+      </w:r>
+      <w:r>
+        <w:rPr>
+          <w:b w:val="false"/>
+          <w:bCs w:val="false"/>
+          <w:sz w:val="28"/>
+          <w:szCs w:val="28"/>
+          <w:lang w:val="ru-RU" w:eastAsia="zh-CN" w:bidi="hi-IN"/>
+        </w:rPr>
+        <w:t>Данная спецификация предназначена для заказчиков и разработчиков ПС. В ней описаны требования к интерфейсу, используемым технологиям, характеристики потенциальных пользователей.</w:t>
+      </w:r>
+    </w:p>
+    <w:p>
+      <w:pPr>
+        <w:pStyle w:val="Normal"/>
+        <w:jc w:val="left"/>
+        <w:rPr>
+          <w:b w:val="false"/>
+          <w:bCs w:val="false"/>
+          <w:sz w:val="28"/>
+          <w:szCs w:val="28"/>
+        </w:rPr>
+      </w:pPr>
+      <w:r>
+        <w:rPr>
+          <w:b w:val="false"/>
+          <w:bCs w:val="false"/>
+          <w:sz w:val="28"/>
+          <w:szCs w:val="28"/>
+        </w:rPr>
+      </w:r>
+    </w:p>
+    <w:p>
+      <w:pPr>
+        <w:pStyle w:val="Normal"/>
+        <w:jc w:val="left"/>
+        <w:rPr>
+          <w:b w:val="false"/>
+          <w:bCs w:val="false"/>
+          <w:sz w:val="28"/>
+          <w:szCs w:val="28"/>
+          <w:lang w:val="ru-RU"/>
+        </w:rPr>
+      </w:pPr>
+      <w:r>
+        <w:rPr>
+          <w:b w:val="false"/>
+          <w:bCs w:val="false"/>
+          <w:sz w:val="28"/>
+          <w:szCs w:val="28"/>
+          <w:lang w:val="ru-RU"/>
+        </w:rPr>
+        <w:tab/>
+      </w:r>
+    </w:p>
+    <w:p>
+      <w:pPr>
+        <w:pStyle w:val="Normal"/>
+        <w:jc w:val="left"/>
+        <w:rPr>
+          <w:b w:val="false"/>
+          <w:bCs w:val="false"/>
+          <w:sz w:val="28"/>
+          <w:szCs w:val="28"/>
+        </w:rPr>
+      </w:pPr>
+      <w:r>
+        <w:rPr>
+          <w:b w:val="false"/>
+          <w:bCs w:val="false"/>
+          <w:sz w:val="28"/>
+          <w:szCs w:val="28"/>
+        </w:rPr>
+        <w:t>1.2 Рамки</w:t>
+      </w:r>
+    </w:p>
+    <w:p>
+      <w:pPr>
+        <w:pStyle w:val="Normal"/>
+        <w:jc w:val="left"/>
+        <w:rPr>
+          <w:b w:val="false"/>
+          <w:bCs w:val="false"/>
+          <w:sz w:val="28"/>
+          <w:szCs w:val="28"/>
+          <w:lang w:val="ru-RU"/>
+        </w:rPr>
+      </w:pPr>
+      <w:r>
+        <w:rPr>
+          <w:b w:val="false"/>
+          <w:bCs w:val="false"/>
+          <w:sz w:val="28"/>
+          <w:szCs w:val="28"/>
+          <w:lang w:val="ru-RU"/>
+        </w:rPr>
+        <w:tab/>
+        <w:t xml:space="preserve">Приложение Quick Finance предназначено для наглядного представления данных о курсах валют, ценах на драгоценные металлы, корреляции валютных пар. Приложение работает на платформе Android. Источником финансовоя информации являются веб-сервисы сайта Национального Банка Республики Беларусь. Важным преимуществом приложения является то, что для работы приложения не требуется постоянное подключение к сети интернет (в отличие от аналогов). Ввиду использования платформы Android, приложение может быть установлено на широком спектре устройств (смартфоны, планшеты). </w:t>
+      </w:r>
+    </w:p>
+    <w:p>
+      <w:pPr>
+        <w:pStyle w:val="Normal"/>
+        <w:jc w:val="left"/>
+        <w:rPr>
+          <w:b w:val="false"/>
+          <w:bCs w:val="false"/>
+          <w:sz w:val="28"/>
+          <w:szCs w:val="28"/>
+        </w:rPr>
+      </w:pPr>
+      <w:r>
+        <w:rPr>
+          <w:b w:val="false"/>
+          <w:bCs w:val="false"/>
+          <w:sz w:val="28"/>
+          <w:szCs w:val="28"/>
+        </w:rPr>
+      </w:r>
+    </w:p>
+    <w:p>
+      <w:pPr>
+        <w:pStyle w:val="Normal"/>
+        <w:jc w:val="left"/>
+        <w:rPr>
+          <w:b w:val="false"/>
+          <w:bCs w:val="false"/>
+          <w:sz w:val="28"/>
+          <w:szCs w:val="28"/>
+        </w:rPr>
+      </w:pPr>
+      <w:r>
+        <w:rPr>
+          <w:b w:val="false"/>
+          <w:bCs w:val="false"/>
+          <w:sz w:val="28"/>
+          <w:szCs w:val="28"/>
+        </w:rPr>
+      </w:r>
+    </w:p>
+    <w:p>
+      <w:pPr>
+        <w:pStyle w:val="Normal"/>
+        <w:jc w:val="left"/>
+        <w:rPr>
+          <w:b w:val="false"/>
+          <w:bCs w:val="false"/>
+          <w:sz w:val="28"/>
+          <w:szCs w:val="28"/>
+          <w:lang w:val="ru-RU"/>
+        </w:rPr>
+      </w:pPr>
+      <w:r>
+        <w:rPr>
+          <w:b w:val="false"/>
+          <w:bCs w:val="false"/>
+          <w:sz w:val="28"/>
+          <w:szCs w:val="28"/>
+          <w:lang w:val="ru-RU"/>
+        </w:rPr>
+        <w:t>1.3 Аббревиатуры, определения и сокращения</w:t>
+      </w:r>
+    </w:p>
+    <w:p>
+      <w:pPr>
+        <w:pStyle w:val="Normal"/>
+        <w:jc w:val="left"/>
+        <w:rPr>
+          <w:b w:val="false"/>
+          <w:bCs w:val="false"/>
+          <w:sz w:val="28"/>
+          <w:szCs w:val="28"/>
+          <w:lang w:val="ru-RU"/>
+        </w:rPr>
+      </w:pPr>
+      <w:r>
+        <w:rPr>
+          <w:b w:val="false"/>
+          <w:bCs w:val="false"/>
+          <w:sz w:val="28"/>
+          <w:szCs w:val="28"/>
+          <w:lang w:val="ru-RU"/>
+        </w:rPr>
+        <w:tab/>
+        <w:t>ХML — eXtandable Markup Language (расширяемый язык разметки)</w:t>
+      </w:r>
+    </w:p>
+    <w:p>
+      <w:pPr>
+        <w:pStyle w:val="Normal"/>
+        <w:jc w:val="left"/>
+        <w:rPr>
+          <w:b w:val="false"/>
+          <w:bCs w:val="false"/>
+          <w:sz w:val="28"/>
+          <w:szCs w:val="28"/>
+          <w:lang w:val="ru-RU"/>
+        </w:rPr>
+      </w:pPr>
+      <w:r>
+        <w:rPr>
+          <w:b w:val="false"/>
+          <w:bCs w:val="false"/>
+          <w:sz w:val="28"/>
+          <w:szCs w:val="28"/>
+          <w:lang w:val="ru-RU"/>
+        </w:rPr>
+        <w:tab/>
+        <w:t>НБРБ — Национальный Банк Республики Беларусь</w:t>
+      </w:r>
+    </w:p>
+    <w:p>
+      <w:pPr>
+        <w:pStyle w:val="Normal"/>
+        <w:jc w:val="left"/>
+        <w:rPr>
+          <w:b w:val="false"/>
+          <w:bCs w:val="false"/>
+          <w:sz w:val="28"/>
+          <w:szCs w:val="28"/>
+          <w:lang w:val="ru-RU"/>
+        </w:rPr>
+      </w:pPr>
+      <w:r>
+        <w:rPr>
+          <w:b w:val="false"/>
+          <w:bCs w:val="false"/>
+          <w:sz w:val="28"/>
+          <w:szCs w:val="28"/>
+          <w:lang w:val="ru-RU"/>
+        </w:rPr>
+        <w:tab/>
+        <w:t>ПС — программное средство</w:t>
+      </w:r>
+    </w:p>
+    <w:p>
+      <w:pPr>
+        <w:pStyle w:val="Normal"/>
+        <w:jc w:val="left"/>
+        <w:rPr/>
+      </w:pPr>
+      <w:r>
+        <w:rPr/>
+      </w:r>
+    </w:p>
+    <w:p>
+      <w:pPr>
+        <w:pStyle w:val="Normal"/>
+        <w:jc w:val="left"/>
         <w:rPr>
           <w:b/>
           <w:bCs/>
           <w:sz w:val="30"/>
           <w:szCs w:val="30"/>
+          <w:lang w:val="ru-RU"/>
         </w:rPr>
       </w:pPr>
       <w:r>
@@ -449,400 +832,9 @@
           <w:bCs/>
           <w:sz w:val="30"/>
           <w:szCs w:val="30"/>
-        </w:rPr>
-      </w:r>
-    </w:p>
-    <w:p>
-      <w:pPr>
-        <w:pStyle w:val="Normal"/>
-        <w:jc w:val="left"/>
-        <w:rPr>
-          <w:b/>
-          <w:bCs/>
-          <w:sz w:val="32"/>
-          <w:szCs w:val="32"/>
-        </w:rPr>
-      </w:pPr>
-      <w:r>
-        <w:rPr>
-          <w:b/>
-          <w:bCs/>
-          <w:sz w:val="32"/>
-          <w:szCs w:val="32"/>
-        </w:rPr>
-        <w:t xml:space="preserve">1 </w:t>
-      </w:r>
-      <w:r>
-        <w:rPr>
-          <w:b/>
-          <w:bCs/>
-          <w:sz w:val="32"/>
-          <w:szCs w:val="32"/>
-        </w:rPr>
-        <w:t>Введение</w:t>
-      </w:r>
-    </w:p>
-    <w:p>
-      <w:pPr>
-        <w:pStyle w:val="Normal"/>
-        <w:jc w:val="left"/>
-        <w:rPr>
-          <w:b w:val="false"/>
-          <w:bCs w:val="false"/>
-          <w:sz w:val="28"/>
-          <w:szCs w:val="28"/>
-        </w:rPr>
-      </w:pPr>
-      <w:r>
-        <w:rPr>
-          <w:b w:val="false"/>
-          <w:bCs w:val="false"/>
-          <w:sz w:val="28"/>
-          <w:szCs w:val="28"/>
-          <w:lang w:val="ru-RU"/>
-        </w:rPr>
-        <w:tab/>
-      </w:r>
-      <w:r>
-        <w:rPr>
-          <w:b w:val="false"/>
-          <w:bCs w:val="false"/>
-          <w:sz w:val="28"/>
-          <w:szCs w:val="28"/>
-        </w:rPr>
-        <w:t xml:space="preserve">  </w:t>
-      </w:r>
-    </w:p>
-    <w:p>
-      <w:pPr>
-        <w:pStyle w:val="Normal"/>
-        <w:jc w:val="left"/>
-        <w:rPr>
-          <w:b w:val="false"/>
-          <w:bCs w:val="false"/>
-          <w:sz w:val="28"/>
-          <w:szCs w:val="28"/>
-        </w:rPr>
-      </w:pPr>
-      <w:r>
-        <w:rPr>
-          <w:b w:val="false"/>
-          <w:bCs w:val="false"/>
-          <w:sz w:val="28"/>
-          <w:szCs w:val="28"/>
-        </w:rPr>
-        <w:t>1.1 Назначение</w:t>
-      </w:r>
-    </w:p>
-    <w:p>
-      <w:pPr>
-        <w:pStyle w:val="Normal"/>
-        <w:jc w:val="left"/>
-        <w:rPr>
-          <w:b w:val="false"/>
-          <w:bCs w:val="false"/>
-          <w:sz w:val="28"/>
-          <w:szCs w:val="28"/>
-        </w:rPr>
-      </w:pPr>
-      <w:r>
-        <w:rPr>
-          <w:b w:val="false"/>
-          <w:bCs w:val="false"/>
-          <w:sz w:val="28"/>
-          <w:szCs w:val="28"/>
-        </w:rPr>
-      </w:r>
-    </w:p>
-    <w:p>
-      <w:pPr>
-        <w:pStyle w:val="Normal"/>
-        <w:jc w:val="left"/>
-        <w:rPr>
-          <w:b w:val="false"/>
-          <w:bCs w:val="false"/>
-          <w:sz w:val="28"/>
-          <w:szCs w:val="28"/>
-          <w:lang w:val="ru-RU"/>
-        </w:rPr>
-      </w:pPr>
-      <w:r>
-        <w:rPr>
-          <w:b w:val="false"/>
-          <w:bCs w:val="false"/>
-          <w:sz w:val="28"/>
-          <w:szCs w:val="28"/>
-          <w:lang w:val="ru-RU"/>
-        </w:rPr>
-        <w:tab/>
-      </w:r>
-    </w:p>
-    <w:p>
-      <w:pPr>
-        <w:pStyle w:val="Normal"/>
-        <w:jc w:val="left"/>
-        <w:rPr>
-          <w:b w:val="false"/>
-          <w:bCs w:val="false"/>
-          <w:sz w:val="28"/>
-          <w:szCs w:val="28"/>
-        </w:rPr>
-      </w:pPr>
-      <w:r>
-        <w:rPr>
-          <w:b w:val="false"/>
-          <w:bCs w:val="false"/>
-          <w:sz w:val="28"/>
-          <w:szCs w:val="28"/>
-        </w:rPr>
-        <w:t xml:space="preserve">1.2 </w:t>
-      </w:r>
-      <w:r>
-        <w:rPr>
-          <w:b w:val="false"/>
-          <w:bCs w:val="false"/>
-          <w:sz w:val="28"/>
-          <w:szCs w:val="28"/>
-        </w:rPr>
-        <w:t>Рамки</w:t>
-      </w:r>
-    </w:p>
-    <w:p>
-      <w:pPr>
-        <w:pStyle w:val="Normal"/>
-        <w:jc w:val="left"/>
-        <w:rPr>
-          <w:b w:val="false"/>
-          <w:bCs w:val="false"/>
-          <w:sz w:val="28"/>
-          <w:szCs w:val="28"/>
-          <w:lang w:val="ru-RU"/>
-        </w:rPr>
-      </w:pPr>
-      <w:r>
-        <w:rPr>
-          <w:b w:val="false"/>
-          <w:bCs w:val="false"/>
-          <w:sz w:val="28"/>
-          <w:szCs w:val="28"/>
-          <w:lang w:val="ru-RU"/>
-        </w:rPr>
-        <w:tab/>
-        <w:t xml:space="preserve">Приложение Quick Finance предназначено для наглядного представления данных о курсах валют, ценах на драгоценные металлы, корреляции валютных пар. </w:t>
-      </w:r>
-      <w:r>
-        <w:rPr>
-          <w:b w:val="false"/>
-          <w:bCs w:val="false"/>
-          <w:sz w:val="28"/>
-          <w:szCs w:val="28"/>
-          <w:lang w:val="ru-RU"/>
-        </w:rPr>
-        <w:t xml:space="preserve">Приложение работает на платформе Android. Источником финансовоя информации являются веб-сервисы сайта Национального Банка Республики Беларусь. Важным преимуществом приложения является то, что для работы приложения не требуется постоянное подключение к сети интернет (в отличие от аналогов). Ввиду использования платформы Android, приложение может быть установлено на широком спектре устройств (смартфоны, планшеты). </w:t>
-      </w:r>
-    </w:p>
-    <w:p>
-      <w:pPr>
-        <w:pStyle w:val="Normal"/>
-        <w:jc w:val="left"/>
-        <w:rPr>
-          <w:b w:val="false"/>
-          <w:bCs w:val="false"/>
-          <w:sz w:val="28"/>
-          <w:szCs w:val="28"/>
-        </w:rPr>
-      </w:pPr>
-      <w:r>
-        <w:rPr>
-          <w:b w:val="false"/>
-          <w:bCs w:val="false"/>
-          <w:sz w:val="28"/>
-          <w:szCs w:val="28"/>
-        </w:rPr>
-      </w:r>
-    </w:p>
-    <w:p>
-      <w:pPr>
-        <w:pStyle w:val="Normal"/>
-        <w:jc w:val="left"/>
-        <w:rPr>
-          <w:b w:val="false"/>
-          <w:bCs w:val="false"/>
-          <w:sz w:val="28"/>
-          <w:szCs w:val="28"/>
-        </w:rPr>
-      </w:pPr>
-      <w:r>
-        <w:rPr>
-          <w:b w:val="false"/>
-          <w:bCs w:val="false"/>
-          <w:sz w:val="28"/>
-          <w:szCs w:val="28"/>
-        </w:rPr>
-      </w:r>
-    </w:p>
-    <w:p>
-      <w:pPr>
-        <w:pStyle w:val="Normal"/>
-        <w:jc w:val="left"/>
-        <w:rPr>
-          <w:b w:val="false"/>
-          <w:bCs w:val="false"/>
-          <w:sz w:val="28"/>
-          <w:szCs w:val="28"/>
-          <w:lang w:val="ru-RU"/>
-        </w:rPr>
-      </w:pPr>
-      <w:r>
-        <w:rPr>
-          <w:b w:val="false"/>
-          <w:bCs w:val="false"/>
-          <w:sz w:val="28"/>
-          <w:szCs w:val="28"/>
-          <w:lang w:val="ru-RU"/>
-        </w:rPr>
-        <w:t xml:space="preserve">1.3 </w:t>
-      </w:r>
-      <w:r>
-        <w:rPr>
-          <w:b w:val="false"/>
-          <w:bCs w:val="false"/>
-          <w:sz w:val="28"/>
-          <w:szCs w:val="28"/>
-          <w:lang w:val="ru-RU"/>
-        </w:rPr>
-        <w:t>Аббревиатуры, определения и сокращения</w:t>
-      </w:r>
-    </w:p>
-    <w:p>
-      <w:pPr>
-        <w:pStyle w:val="Normal"/>
-        <w:jc w:val="left"/>
-        <w:rPr>
-          <w:b w:val="false"/>
-          <w:bCs w:val="false"/>
-          <w:sz w:val="28"/>
-          <w:szCs w:val="28"/>
-          <w:lang w:val="ru-RU"/>
-        </w:rPr>
-      </w:pPr>
-      <w:r>
-        <w:rPr>
-          <w:b w:val="false"/>
-          <w:bCs w:val="false"/>
-          <w:sz w:val="28"/>
-          <w:szCs w:val="28"/>
-          <w:lang w:val="ru-RU"/>
-        </w:rPr>
-        <w:tab/>
-        <w:t>ХML — eXtandable Markup Language (расширяемый язык разметки)</w:t>
-      </w:r>
-    </w:p>
-    <w:p>
-      <w:pPr>
-        <w:pStyle w:val="Normal"/>
-        <w:jc w:val="left"/>
-        <w:rPr>
-          <w:b w:val="false"/>
-          <w:bCs w:val="false"/>
-          <w:sz w:val="28"/>
-          <w:szCs w:val="28"/>
-          <w:lang w:val="ru-RU"/>
-        </w:rPr>
-      </w:pPr>
-      <w:r>
-        <w:rPr>
-          <w:b w:val="false"/>
-          <w:bCs w:val="false"/>
-          <w:sz w:val="28"/>
-          <w:szCs w:val="28"/>
-          <w:lang w:val="ru-RU"/>
-        </w:rPr>
-        <w:tab/>
-      </w:r>
-      <w:r>
-        <w:rPr>
-          <w:b w:val="false"/>
-          <w:bCs w:val="false"/>
-          <w:sz w:val="28"/>
-          <w:szCs w:val="28"/>
-          <w:lang w:val="ru-RU"/>
-        </w:rPr>
-        <w:t>НБРБ — Национальный Банк Республики Беларусь</w:t>
-      </w:r>
-    </w:p>
-    <w:p>
-      <w:pPr>
-        <w:pStyle w:val="Normal"/>
-        <w:jc w:val="left"/>
-        <w:rPr>
-          <w:b w:val="false"/>
-          <w:bCs w:val="false"/>
-          <w:sz w:val="28"/>
-          <w:szCs w:val="28"/>
-          <w:lang w:val="ru-RU"/>
-        </w:rPr>
-      </w:pPr>
-      <w:r>
-        <w:rPr>
-          <w:b w:val="false"/>
-          <w:bCs w:val="false"/>
-          <w:sz w:val="28"/>
-          <w:szCs w:val="28"/>
-          <w:lang w:val="ru-RU"/>
-        </w:rPr>
-        <w:tab/>
-        <w:t>П</w:t>
-      </w:r>
-      <w:r>
-        <w:rPr>
-          <w:b w:val="false"/>
-          <w:bCs w:val="false"/>
-          <w:sz w:val="28"/>
-          <w:szCs w:val="28"/>
-          <w:lang w:val="ru-RU"/>
-        </w:rPr>
-        <w:t>С — программное средство</w:t>
-      </w:r>
-    </w:p>
-    <w:p>
-      <w:pPr>
-        <w:pStyle w:val="Normal"/>
-        <w:jc w:val="left"/>
-        <w:rPr>
-          <w:b w:val="false"/>
-          <w:bCs w:val="false"/>
-          <w:sz w:val="28"/>
-          <w:szCs w:val="28"/>
-        </w:rPr>
-      </w:pPr>
-      <w:r>
-        <w:rPr>
-          <w:b w:val="false"/>
-          <w:bCs w:val="false"/>
-          <w:sz w:val="28"/>
-          <w:szCs w:val="28"/>
-        </w:rPr>
-      </w:r>
-    </w:p>
-    <w:p>
-      <w:pPr>
-        <w:pStyle w:val="Normal"/>
-        <w:jc w:val="left"/>
-        <w:rPr>
-          <w:b w:val="false"/>
-          <w:bCs w:val="false"/>
-          <w:sz w:val="28"/>
-          <w:szCs w:val="28"/>
-        </w:rPr>
-      </w:pPr>
-      <w:r>
-        <w:rPr>
-          <w:b w:val="false"/>
-          <w:bCs w:val="false"/>
-          <w:sz w:val="28"/>
-          <w:szCs w:val="28"/>
-        </w:rPr>
+          <w:lang w:val="ru-RU"/>
+        </w:rPr>
+        <w:t>2 Общее описание</w:t>
       </w:r>
     </w:p>
     <w:p>
@@ -865,39 +857,6 @@
           <w:szCs w:val="30"/>
           <w:lang w:val="ru-RU"/>
         </w:rPr>
-        <w:t xml:space="preserve">2 </w:t>
-      </w:r>
-      <w:r>
-        <w:rPr>
-          <w:b/>
-          <w:bCs/>
-          <w:sz w:val="30"/>
-          <w:szCs w:val="30"/>
-          <w:lang w:val="ru-RU"/>
-        </w:rPr>
-        <w:t>Общее описание</w:t>
-      </w:r>
-    </w:p>
-    <w:p>
-      <w:pPr>
-        <w:pStyle w:val="Normal"/>
-        <w:jc w:val="left"/>
-        <w:rPr>
-          <w:b/>
-          <w:bCs/>
-          <w:sz w:val="30"/>
-          <w:szCs w:val="30"/>
-          <w:lang w:val="ru-RU"/>
-        </w:rPr>
-      </w:pPr>
-      <w:r>
-        <w:rPr>
-          <w:b/>
-          <w:bCs/>
-          <w:sz w:val="30"/>
-          <w:szCs w:val="30"/>
-          <w:lang w:val="ru-RU"/>
-        </w:rPr>
       </w:r>
     </w:p>
     <w:p>
@@ -944,27 +903,27 @@
           <w:lang w:val="ru-RU"/>
         </w:rPr>
         <w:tab/>
-        <w:t xml:space="preserve">1. </w:t>
-      </w:r>
-      <w:r>
-        <w:rPr>
-          <w:b w:val="false"/>
-          <w:bCs w:val="false"/>
-          <w:sz w:val="28"/>
-          <w:szCs w:val="28"/>
-          <w:lang w:val="ru-RU"/>
-        </w:rPr>
-        <w:t>Приложение разра</w:t>
-      </w:r>
-      <w:r>
-        <w:rPr>
-          <w:b w:val="false"/>
-          <w:bCs w:val="false"/>
-          <w:sz w:val="28"/>
-          <w:szCs w:val="28"/>
-          <w:lang w:val="ru-RU"/>
-        </w:rPr>
-        <w:t>батывается под платформу Android, которая на сегодняшний момент наиболее популярна у нас в стране. Также это позволит поддерживать множество моделей и типов устройств.</w:t>
+        <w:t xml:space="preserve">1. Приложение разрабатывается под платформу Android, которая на сегодняшний момент наиболее популярна у нас в стране. Также это позволит поддерживать множество моделей и типов устройств </w:t>
+      </w:r>
+      <w:r>
+        <w:rPr>
+          <w:b w:val="false"/>
+          <w:bCs w:val="false"/>
+          <w:sz w:val="28"/>
+          <w:szCs w:val="28"/>
+          <w:lang w:val="ru-RU"/>
+        </w:rPr>
+        <w:t>(смартфоны и планшеты Samsung, HTC, LG, Lenovo)</w:t>
+      </w:r>
+      <w:r>
+        <w:rPr>
+          <w:b w:val="false"/>
+          <w:bCs w:val="false"/>
+          <w:sz w:val="28"/>
+          <w:szCs w:val="28"/>
+          <w:lang w:val="ru-RU"/>
+        </w:rPr>
+        <w:t>.</w:t>
       </w:r>
     </w:p>
     <w:p>
@@ -1135,47 +1094,188 @@
           <w:lang w:val="ru-RU"/>
         </w:rPr>
         <w:tab/>
-        <w:t xml:space="preserve">Интерфейс приложения состоит из нескольких </w:t>
-      </w:r>
-      <w:r>
-        <w:rPr>
-          <w:b w:val="false"/>
-          <w:bCs w:val="false"/>
-          <w:sz w:val="28"/>
-          <w:szCs w:val="28"/>
-          <w:lang w:val="ru-RU"/>
-        </w:rPr>
-        <w:t xml:space="preserve">разделов (текущие значения курсов валют, графики изменения курсов, и т.п. )  </w:t>
-      </w:r>
-      <w:r>
-        <w:rPr>
-          <w:b w:val="false"/>
-          <w:bCs w:val="false"/>
-          <w:sz w:val="28"/>
-          <w:szCs w:val="28"/>
-          <w:lang w:val="ru-RU"/>
-        </w:rPr>
-        <w:t>Пользователь взаимодействует с приложением с помощью тачскрина и экранной клавиатуры.</w:t>
-      </w:r>
-    </w:p>
-    <w:p>
-      <w:pPr>
-        <w:pStyle w:val="Normal"/>
-        <w:jc w:val="left"/>
-        <w:rPr>
-          <w:b/>
-          <w:bCs/>
-          <w:sz w:val="28"/>
-          <w:szCs w:val="28"/>
-        </w:rPr>
-      </w:pPr>
-      <w:r>
-        <w:rPr>
-          <w:b/>
-          <w:bCs/>
-          <w:sz w:val="28"/>
-          <w:szCs w:val="28"/>
-        </w:rPr>
+        <w:t>Интерфейс приложения состоит из нескольких разделов (текущие значения курсов валют, графики изменения курсов, и т.п. )  Пользователь взаимодействует с приложением с помощью тачскрина и экранной клавиатуры.</w:t>
+      </w:r>
+    </w:p>
+    <w:p>
+      <w:pPr>
+        <w:pStyle w:val="Normal"/>
+        <w:jc w:val="left"/>
+        <w:rPr/>
+      </w:pPr>
+      <w:r>
+        <w:rPr/>
+      </w:r>
+    </w:p>
+    <w:p>
+      <w:pPr>
+        <w:pStyle w:val="Normal"/>
+        <w:jc w:val="left"/>
+        <w:rPr/>
+      </w:pPr>
+      <w:r>
+        <w:rPr/>
+      </w:r>
+    </w:p>
+    <w:p>
+      <w:pPr>
+        <w:pStyle w:val="Normal"/>
+        <w:jc w:val="left"/>
+        <w:rPr/>
+      </w:pPr>
+      <w:r>
+        <w:rPr/>
+        <w:drawing>
+          <wp:anchor behindDoc="0" distT="0" distB="0" distL="0" distR="0" simplePos="0" locked="0" layoutInCell="1" allowOverlap="1" relativeHeight="0">
+            <wp:simplePos x="0" y="0"/>
+            <wp:positionH relativeFrom="column">
+              <wp:align>center</wp:align>
+            </wp:positionH>
+            <wp:positionV relativeFrom="paragraph">
+              <wp:align>top</wp:align>
+            </wp:positionV>
+            <wp:extent cx="6332220" cy="4732020"/>
+            <wp:effectExtent l="0" t="0" r="0" b="0"/>
+            <wp:wrapSquare wrapText="largest"/>
+            <wp:docPr id="0" name="Picture" descr=""/>
+            <wp:cNvGraphicFramePr>
+              <a:graphicFrameLocks xmlns:a="http://schemas.openxmlformats.org/drawingml/2006/main" noChangeAspect="1"/>
+            </wp:cNvGraphicFramePr>
+            <a:graphic xmlns:a="http://schemas.openxmlformats.org/drawingml/2006/main">
+              <a:graphicData uri="http://schemas.openxmlformats.org/drawingml/2006/picture">
+                <pic:pic xmlns:pic="http://schemas.openxmlformats.org/drawingml/2006/picture">
+                  <pic:nvPicPr>
+                    <pic:cNvPr id="0" name="Picture" descr=""/>
+                    <pic:cNvPicPr>
+                      <a:picLocks noChangeAspect="1" noChangeArrowheads="1"/>
+                    </pic:cNvPicPr>
+                  </pic:nvPicPr>
+                  <pic:blipFill>
+                    <a:blip r:embed="rId2"/>
+                    <a:stretch>
+                      <a:fillRect/>
+                    </a:stretch>
+                  </pic:blipFill>
+                  <pic:spPr bwMode="auto">
+                    <a:xfrm>
+                      <a:off x="0" y="0"/>
+                      <a:ext cx="6332220" cy="4732020"/>
+                    </a:xfrm>
+                    <a:prstGeom prst="rect">
+                      <a:avLst/>
+                    </a:prstGeom>
+                    <a:noFill/>
+                    <a:ln w="9525">
+                      <a:noFill/>
+                      <a:miter lim="800000"/>
+                      <a:headEnd/>
+                      <a:tailEnd/>
+                    </a:ln>
+                  </pic:spPr>
+                </pic:pic>
+              </a:graphicData>
+            </a:graphic>
+          </wp:anchor>
+        </w:drawing>
+      </w:r>
+    </w:p>
+    <w:p>
+      <w:pPr>
+        <w:pStyle w:val="Normal"/>
+        <w:jc w:val="left"/>
+        <w:rPr>
+          <w:b w:val="false"/>
+          <w:bCs w:val="false"/>
+          <w:sz w:val="28"/>
+          <w:szCs w:val="28"/>
+          <w:lang w:val="ru-RU"/>
+        </w:rPr>
+      </w:pPr>
+      <w:r>
+        <w:rPr>
+          <w:b w:val="false"/>
+          <w:bCs w:val="false"/>
+          <w:sz w:val="28"/>
+          <w:szCs w:val="28"/>
+          <w:lang w:val="ru-RU"/>
+        </w:rPr>
+        <w:tab/>
+        <w:tab/>
+        <w:t>Рис 1.1</w:t>
+        <w:tab/>
+        <w:tab/>
+        <w:tab/>
+        <w:tab/>
+        <w:tab/>
+        <w:tab/>
+        <w:tab/>
+        <w:tab/>
+        <w:t>Рис 1.2</w:t>
+      </w:r>
+    </w:p>
+    <w:p>
+      <w:pPr>
+        <w:pStyle w:val="Normal"/>
+        <w:jc w:val="left"/>
+        <w:rPr/>
+      </w:pPr>
+      <w:r>
+        <w:rPr/>
+      </w:r>
+    </w:p>
+    <w:p>
+      <w:pPr>
+        <w:pStyle w:val="Normal"/>
+        <w:jc w:val="left"/>
+        <w:rPr>
+          <w:b w:val="false"/>
+          <w:bCs w:val="false"/>
+          <w:sz w:val="28"/>
+          <w:szCs w:val="28"/>
+          <w:lang w:val="ru-RU" w:eastAsia="zh-CN" w:bidi="hi-IN"/>
+        </w:rPr>
+      </w:pPr>
+      <w:r>
+        <w:rPr>
+          <w:b/>
+          <w:bCs/>
+          <w:sz w:val="28"/>
+          <w:szCs w:val="28"/>
+          <w:lang w:val="ru-RU" w:eastAsia="zh-CN" w:bidi="hi-IN"/>
+        </w:rPr>
+        <w:tab/>
+      </w:r>
+      <w:r>
+        <w:rPr>
+          <w:b w:val="false"/>
+          <w:bCs w:val="false"/>
+          <w:sz w:val="28"/>
+          <w:szCs w:val="28"/>
+          <w:lang w:val="ru-RU" w:eastAsia="zh-CN" w:bidi="hi-IN"/>
+        </w:rPr>
+        <w:t xml:space="preserve">На рис. 1 представлен пример экрана для отображения графика изменения курса валют за последний месяц. </w:t>
+      </w:r>
+    </w:p>
+    <w:p>
+      <w:pPr>
+        <w:pStyle w:val="Normal"/>
+        <w:jc w:val="left"/>
+        <w:rPr>
+          <w:b w:val="false"/>
+          <w:bCs w:val="false"/>
+          <w:sz w:val="28"/>
+          <w:szCs w:val="28"/>
+        </w:rPr>
+      </w:pPr>
+      <w:r>
+        <w:rPr>
+          <w:b w:val="false"/>
+          <w:bCs w:val="false"/>
+          <w:sz w:val="28"/>
+          <w:szCs w:val="28"/>
+        </w:rPr>
+        <w:tab/>
+        <w:t>На рис. 1.2 представлен пример экрана для отображения последних значений курсов валют.</w:t>
       </w:r>
     </w:p>
     <w:p>
@@ -1318,7 +1418,47 @@
           <w:lang w:val="ru-RU"/>
         </w:rPr>
         <w:tab/>
-        <w:t xml:space="preserve">Приложение должно корректно работать на большинстве современных Android устройствах. Объем используемой памяти невелик и нет необходимости явно указывать ограничения. </w:t>
+        <w:t xml:space="preserve">Приложение должно корректно работать на </w:t>
+      </w:r>
+      <w:r>
+        <w:rPr>
+          <w:b w:val="false"/>
+          <w:bCs w:val="false"/>
+          <w:sz w:val="28"/>
+          <w:szCs w:val="28"/>
+          <w:lang w:val="ru-RU"/>
+        </w:rPr>
+        <w:t>всех устройствах с установленной ОС</w:t>
+      </w:r>
+      <w:r>
+        <w:rPr>
+          <w:b w:val="false"/>
+          <w:bCs w:val="false"/>
+          <w:sz w:val="28"/>
+          <w:szCs w:val="28"/>
+          <w:lang w:val="ru-RU"/>
+        </w:rPr>
+        <w:t xml:space="preserve"> Android </w:t>
+      </w:r>
+      <w:r>
+        <w:rPr>
+          <w:b w:val="false"/>
+          <w:bCs w:val="false"/>
+          <w:sz w:val="28"/>
+          <w:szCs w:val="28"/>
+          <w:lang w:val="ru-RU"/>
+        </w:rPr>
+        <w:t>версии не ниже 4.2</w:t>
+      </w:r>
+      <w:r>
+        <w:rPr>
+          <w:b w:val="false"/>
+          <w:bCs w:val="false"/>
+          <w:sz w:val="28"/>
+          <w:szCs w:val="28"/>
+          <w:lang w:val="ru-RU"/>
+        </w:rPr>
+        <w:t xml:space="preserve">. Объем используемой памяти невелик и нет необходимости явно указывать ограничения. </w:t>
       </w:r>
     </w:p>
     <w:p>
@@ -1385,57 +1525,163 @@
           <w:lang w:val="ru-RU"/>
         </w:rPr>
         <w:tab/>
-        <w:t xml:space="preserve">Разрабатываемое приложение позволит представить </w:t>
-      </w:r>
-      <w:r>
-        <w:rPr>
-          <w:b w:val="false"/>
-          <w:bCs w:val="false"/>
-          <w:sz w:val="28"/>
-          <w:szCs w:val="28"/>
-          <w:lang w:val="ru-RU"/>
-        </w:rPr>
-        <w:t xml:space="preserve">пользователю </w:t>
-      </w:r>
-      <w:r>
-        <w:rPr>
-          <w:b w:val="false"/>
-          <w:bCs w:val="false"/>
-          <w:sz w:val="28"/>
-          <w:szCs w:val="28"/>
-          <w:lang w:val="ru-RU"/>
-        </w:rPr>
-        <w:t>в удобно</w:t>
-      </w:r>
-      <w:r>
-        <w:rPr>
-          <w:b w:val="false"/>
-          <w:bCs w:val="false"/>
-          <w:sz w:val="28"/>
-          <w:szCs w:val="28"/>
-          <w:lang w:val="ru-RU"/>
-        </w:rPr>
-        <w:t>читаемом</w:t>
-      </w:r>
-      <w:r>
-        <w:rPr>
-          <w:b w:val="false"/>
-          <w:bCs w:val="false"/>
-          <w:sz w:val="28"/>
-          <w:szCs w:val="28"/>
-          <w:lang w:val="ru-RU"/>
-        </w:rPr>
-        <w:t xml:space="preserve"> виде данные о </w:t>
-      </w:r>
-      <w:r>
-        <w:rPr>
-          <w:b w:val="false"/>
-          <w:bCs w:val="false"/>
-          <w:sz w:val="28"/>
-          <w:szCs w:val="28"/>
-          <w:lang w:val="ru-RU"/>
-        </w:rPr>
-        <w:t>курсах валют, ценах на драгоценные металлы и т. п. Возможно представление информации в виде таблиц или графиков. Пользователь сможет выбирать только интересующие его данные для отображения (определенные валюты или драгоценные металлы).</w:t>
+        <w:t>1. Получение доступа к последним значениям курсов валют, цен на драгоценные металлы,</w:t>
+      </w:r>
+    </w:p>
+    <w:p>
+      <w:pPr>
+        <w:pStyle w:val="Normal"/>
+        <w:jc w:val="left"/>
+        <w:rPr>
+          <w:b w:val="false"/>
+          <w:bCs w:val="false"/>
+          <w:sz w:val="28"/>
+          <w:szCs w:val="28"/>
+          <w:lang w:val="ru-RU"/>
+        </w:rPr>
+      </w:pPr>
+      <w:r>
+        <w:rPr>
+          <w:b w:val="false"/>
+          <w:bCs w:val="false"/>
+          <w:sz w:val="28"/>
+          <w:szCs w:val="28"/>
+          <w:lang w:val="ru-RU"/>
+        </w:rPr>
+        <w:tab/>
+      </w:r>
+      <w:r>
+        <w:rPr>
+          <w:b w:val="false"/>
+          <w:bCs w:val="false"/>
+          <w:sz w:val="28"/>
+          <w:szCs w:val="28"/>
+          <w:lang w:val="ru-RU"/>
+        </w:rPr>
+        <w:t>2. Выбор пользователем только интересующих его значений (определенные валюты или драгоценные металлы)</w:t>
+      </w:r>
+    </w:p>
+    <w:p>
+      <w:pPr>
+        <w:pStyle w:val="Normal"/>
+        <w:jc w:val="left"/>
+        <w:rPr>
+          <w:b w:val="false"/>
+          <w:bCs w:val="false"/>
+          <w:sz w:val="28"/>
+          <w:szCs w:val="28"/>
+          <w:lang w:val="ru-RU"/>
+        </w:rPr>
+      </w:pPr>
+      <w:r>
+        <w:rPr>
+          <w:b w:val="false"/>
+          <w:bCs w:val="false"/>
+          <w:sz w:val="28"/>
+          <w:szCs w:val="28"/>
+          <w:lang w:val="ru-RU"/>
+        </w:rPr>
+        <w:tab/>
+      </w:r>
+      <w:r>
+        <w:rPr>
+          <w:b w:val="false"/>
+          <w:bCs w:val="false"/>
+          <w:sz w:val="28"/>
+          <w:szCs w:val="28"/>
+          <w:lang w:val="ru-RU"/>
+        </w:rPr>
+        <w:t>2. Вычисление аналитических данных (корреляция валютных пар)</w:t>
+      </w:r>
+    </w:p>
+    <w:p>
+      <w:pPr>
+        <w:pStyle w:val="Normal"/>
+        <w:jc w:val="left"/>
+        <w:rPr>
+          <w:b w:val="false"/>
+          <w:bCs w:val="false"/>
+          <w:sz w:val="28"/>
+          <w:szCs w:val="28"/>
+          <w:lang w:val="ru-RU"/>
+        </w:rPr>
+      </w:pPr>
+      <w:r>
+        <w:rPr>
+          <w:b w:val="false"/>
+          <w:bCs w:val="false"/>
+          <w:sz w:val="28"/>
+          <w:szCs w:val="28"/>
+          <w:lang w:val="ru-RU"/>
+        </w:rPr>
+        <w:tab/>
+      </w:r>
+      <w:r>
+        <w:rPr>
+          <w:b w:val="false"/>
+          <w:bCs w:val="false"/>
+          <w:sz w:val="28"/>
+          <w:szCs w:val="28"/>
+          <w:lang w:val="ru-RU"/>
+        </w:rPr>
+        <w:t>3. Представление финансовых данных в графическом виде (графики, диаграммы)</w:t>
+      </w:r>
+    </w:p>
+    <w:p>
+      <w:pPr>
+        <w:pStyle w:val="Normal"/>
+        <w:jc w:val="left"/>
+        <w:rPr>
+          <w:b w:val="false"/>
+          <w:bCs w:val="false"/>
+          <w:sz w:val="28"/>
+          <w:szCs w:val="28"/>
+          <w:lang w:val="ru-RU"/>
+        </w:rPr>
+      </w:pPr>
+      <w:r>
+        <w:rPr>
+          <w:b w:val="false"/>
+          <w:bCs w:val="false"/>
+          <w:sz w:val="28"/>
+          <w:szCs w:val="28"/>
+          <w:lang w:val="ru-RU"/>
+        </w:rPr>
+        <w:tab/>
+        <w:t xml:space="preserve">4. </w:t>
+      </w:r>
+      <w:r>
+        <w:rPr>
+          <w:b w:val="false"/>
+          <w:bCs w:val="false"/>
+          <w:sz w:val="28"/>
+          <w:szCs w:val="28"/>
+          <w:lang w:val="ru-RU"/>
+        </w:rPr>
+        <w:t>Валютный калькулятор (функция перевода сумм в другие валюты)</w:t>
+      </w:r>
+    </w:p>
+    <w:p>
+      <w:pPr>
+        <w:pStyle w:val="Normal"/>
+        <w:jc w:val="left"/>
+        <w:rPr>
+          <w:b w:val="false"/>
+          <w:bCs w:val="false"/>
+          <w:sz w:val="28"/>
+          <w:szCs w:val="28"/>
+          <w:lang w:val="ru-RU"/>
+        </w:rPr>
+      </w:pPr>
+      <w:r>
+        <w:rPr>
+          <w:b w:val="false"/>
+          <w:bCs w:val="false"/>
+          <w:sz w:val="28"/>
+          <w:szCs w:val="28"/>
+          <w:lang w:val="ru-RU"/>
+        </w:rPr>
+        <w:t xml:space="preserve"> </w:t>
       </w:r>
     </w:p>
     <w:p>
@@ -1706,17 +1952,7 @@
           <w:lang w:val="ru-RU"/>
         </w:rPr>
         <w:tab/>
-        <w:t xml:space="preserve">3. Функция получения аналитической информации </w:t>
-      </w:r>
-      <w:r>
-        <w:rPr>
-          <w:b w:val="false"/>
-          <w:bCs w:val="false"/>
-          <w:sz w:val="28"/>
-          <w:szCs w:val="28"/>
-          <w:lang w:val="ru-RU"/>
-        </w:rPr>
-        <w:t>о финансовых данных (корреляция между валютными парами и т. д.)</w:t>
+        <w:t>3. Функция получения аналитической информации о финансовых данных (корреляция между валютными парами)</w:t>
       </w:r>
     </w:p>
     <w:p>
@@ -2071,7 +2307,97 @@
           <w:lang w:val="ru-RU"/>
         </w:rPr>
         <w:tab/>
-        <w:t xml:space="preserve">Работа приложения не должно значительно влиять на работу операционной системы. Время загрузки приложения не должно превышать нескольких секунд. Остановки во время работы, связанные с обновлением данных, вычислениями также не должны превышать нескольких секнунд. </w:t>
+        <w:t xml:space="preserve">Время загрузки приложения не должно превышать </w:t>
+      </w:r>
+      <w:r>
+        <w:rPr>
+          <w:b w:val="false"/>
+          <w:bCs w:val="false"/>
+          <w:sz w:val="28"/>
+          <w:szCs w:val="28"/>
+          <w:lang w:val="ru-RU"/>
+        </w:rPr>
+        <w:t>10</w:t>
+      </w:r>
+      <w:r>
+        <w:rPr>
+          <w:b w:val="false"/>
+          <w:bCs w:val="false"/>
+          <w:sz w:val="28"/>
+          <w:szCs w:val="28"/>
+          <w:lang w:val="ru-RU"/>
+        </w:rPr>
+        <w:t xml:space="preserve"> секунд </w:t>
+      </w:r>
+      <w:r>
+        <w:rPr>
+          <w:b w:val="false"/>
+          <w:bCs w:val="false"/>
+          <w:sz w:val="28"/>
+          <w:szCs w:val="28"/>
+          <w:lang w:val="ru-RU"/>
+        </w:rPr>
+        <w:t xml:space="preserve">на </w:t>
+      </w:r>
+      <w:r>
+        <w:rPr>
+          <w:b w:val="false"/>
+          <w:bCs w:val="false"/>
+          <w:sz w:val="28"/>
+          <w:szCs w:val="28"/>
+          <w:lang w:val="ru-RU"/>
+        </w:rPr>
+        <w:t>устройствах с ОС Android 4.2 или выше</w:t>
+      </w:r>
+      <w:r>
+        <w:rPr>
+          <w:b w:val="false"/>
+          <w:bCs w:val="false"/>
+          <w:sz w:val="28"/>
+          <w:szCs w:val="28"/>
+          <w:lang w:val="ru-RU"/>
+        </w:rPr>
+        <w:t xml:space="preserve"> </w:t>
+      </w:r>
+      <w:r>
+        <w:rPr>
+          <w:b w:val="false"/>
+          <w:bCs w:val="false"/>
+          <w:sz w:val="28"/>
+          <w:szCs w:val="28"/>
+          <w:lang w:val="ru-RU"/>
+        </w:rPr>
+        <w:t xml:space="preserve">. Остановки во время работы, связанные с обновлением данных, вычислениями также не должны превышать нескольких секнунд </w:t>
+      </w:r>
+      <w:r>
+        <w:rPr>
+          <w:b w:val="false"/>
+          <w:bCs w:val="false"/>
+          <w:sz w:val="28"/>
+          <w:szCs w:val="28"/>
+          <w:lang w:val="ru-RU"/>
+        </w:rPr>
+        <w:t>при с</w:t>
+      </w:r>
+      <w:r>
+        <w:rPr>
+          <w:b w:val="false"/>
+          <w:bCs w:val="false"/>
+          <w:sz w:val="28"/>
+          <w:szCs w:val="28"/>
+          <w:lang w:val="ru-RU"/>
+        </w:rPr>
+        <w:t>корости соединения не менее 10 Мбит/c и корректной работы сервисов НБРБ</w:t>
+      </w:r>
+      <w:r>
+        <w:rPr>
+          <w:b w:val="false"/>
+          <w:bCs w:val="false"/>
+          <w:sz w:val="28"/>
+          <w:szCs w:val="28"/>
+          <w:lang w:val="ru-RU"/>
+        </w:rPr>
+        <w:t xml:space="preserve">. </w:t>
       </w:r>
     </w:p>
     <w:p>
@@ -2118,17 +2444,7 @@
           <w:szCs w:val="28"/>
           <w:lang w:val="ru-RU"/>
         </w:rPr>
-        <w:t>3.</w:t>
-      </w:r>
-      <w:r>
-        <w:rPr>
-          <w:b w:val="false"/>
-          <w:bCs w:val="false"/>
-          <w:sz w:val="28"/>
-          <w:szCs w:val="28"/>
-          <w:lang w:val="ru-RU"/>
-        </w:rPr>
-        <w:t>5. Качество продукта</w:t>
+        <w:t>3.5. Качество продукта</w:t>
       </w:r>
     </w:p>
     <w:p>
@@ -2379,27 +2695,7 @@
           <w:lang w:val="ru-RU"/>
         </w:rPr>
         <w:tab/>
-        <w:t xml:space="preserve">ПС разрабатывается под платформу Android и не может быть запущено на других платформах. При разработке приложений под </w:t>
-      </w:r>
-      <w:r>
-        <w:rPr>
-          <w:b w:val="false"/>
-          <w:bCs w:val="false"/>
-          <w:sz w:val="28"/>
-          <w:szCs w:val="28"/>
-          <w:lang w:val="ru-RU"/>
-        </w:rPr>
-        <w:t xml:space="preserve">Android используется пакет Android SDK, что не </w:t>
-      </w:r>
-      <w:r>
-        <w:rPr>
-          <w:b w:val="false"/>
-          <w:bCs w:val="false"/>
-          <w:sz w:val="28"/>
-          <w:szCs w:val="28"/>
-          <w:lang w:val="ru-RU"/>
-        </w:rPr>
-        <w:t>позволяет использовать данное ПС на других платформах.</w:t>
+        <w:t>ПС разрабатывается под платформу Android и не может быть запущено на других платформах. При разработке приложений под Android используется пакет Android SDK, что не позволяет использовать данное ПС на других платформах.</w:t>
       </w:r>
     </w:p>
     <w:p>
@@ -2480,6 +2776,7 @@
       <w:pgNumType w:fmt="decimal"/>
       <w:formProt w:val="false"/>
       <w:textDirection w:val="lrTb"/>
+      <w:docGrid w:type="default" w:linePitch="240" w:charSpace="4294961151"/>
     </w:sectPr>
   </w:body>
 </w:document>
@@ -2505,18 +2802,23 @@
     <w:pPr>
       <w:widowControl w:val="false"/>
       <w:suppressAutoHyphens w:val="true"/>
-      <w:kinsoku w:val="true"/>
-      <w:overflowPunct w:val="true"/>
-      <w:autoSpaceDE w:val="true"/>
+      <w:overflowPunct w:val="false"/>
       <w:bidi w:val="0"/>
+      <w:jc w:val="left"/>
     </w:pPr>
     <w:rPr>
       <w:rFonts w:ascii="Liberation Serif" w:hAnsi="Liberation Serif" w:eastAsia="Droid Sans Fallback" w:cs="FreeSans"/>
-      <w:color w:val="auto"/>
+      <w:color w:val="00000A"/>
       <w:sz w:val="24"/>
       <w:szCs w:val="24"/>
       <w:lang w:val="en-US" w:eastAsia="zh-CN" w:bidi="hi-IN"/>
     </w:rPr>
+  </w:style>
+  <w:style w:type="paragraph" w:styleId="Heading1">
+    <w:name w:val="Heading 1"/>
+    <w:basedOn w:val="Heading"/>
+    <w:pPr/>
+    <w:rPr/>
   </w:style>
   <w:style w:type="paragraph" w:styleId="Heading3">
     <w:name w:val="Heading 3"/>

</xml_diff>